<commit_message>
Introduccion y formato IEEE Paper
</commit_message>
<xml_diff>
--- a/PAPER.docx
+++ b/PAPER.docx
@@ -3,165 +3,506 @@
 <w:document xmlns:wpc="http://schemas.microsoft.com/office/word/2010/wordprocessingCanvas" xmlns:cx="http://schemas.microsoft.com/office/drawing/2014/chartex" xmlns:cx1="http://schemas.microsoft.com/office/drawing/2015/9/8/chartex" xmlns:cx2="http://schemas.microsoft.com/office/drawing/2015/10/21/chartex" xmlns:cx3="http://schemas.microsoft.com/office/drawing/2016/5/9/chartex" xmlns:cx4="http://schemas.microsoft.com/office/drawing/2016/5/10/chartex" xmlns:cx5="http://schemas.microsoft.com/office/drawing/2016/5/11/chartex" xmlns:cx6="http://schemas.microsoft.com/office/drawing/2016/5/12/chartex" xmlns:cx7="http://schemas.microsoft.com/office/drawing/2016/5/13/chartex" xmlns:cx8="http://schemas.microsoft.com/office/drawing/2016/5/14/chartex" xmlns:mc="http://schemas.openxmlformats.org/markup-compatibility/2006" xmlns:aink="http://schemas.microsoft.com/office/drawing/2016/ink" xmlns:am3d="http://schemas.microsoft.com/office/drawing/2017/model3d" xmlns:o="urn:schemas-microsoft-com:office:office" xmlns:r="http://schemas.openxmlformats.org/officeDocument/2006/relationships" xmlns:m="http://schemas.openxmlformats.org/officeDocument/2006/math" xmlns:v="urn:schemas-microsoft-com:vml" xmlns:wp14="http://schemas.microsoft.com/office/word/2010/wordprocessingDrawing" xmlns:wp="http://schemas.openxmlformats.org/drawingml/2006/wordprocessingDrawing" xmlns:w10="urn:schemas-microsoft-com:office:word" xmlns:w="http://schemas.openxmlformats.org/wordprocessingml/2006/main" xmlns:w14="http://schemas.microsoft.com/office/word/2010/wordml" xmlns:w15="http://schemas.microsoft.com/office/word/2012/wordml" xmlns:w16cid="http://schemas.microsoft.com/office/word/2016/wordml/cid" xmlns:w16se="http://schemas.microsoft.com/office/word/2015/wordml/symex" xmlns:wpg="http://schemas.microsoft.com/office/word/2010/wordprocessingGroup" xmlns:wpi="http://schemas.microsoft.com/office/word/2010/wordprocessingInk" xmlns:wne="http://schemas.microsoft.com/office/word/2006/wordml" xmlns:wps="http://schemas.microsoft.com/office/word/2010/wordprocessingShape" mc:Ignorable="w14 w15 w16se w16cid wp14">
   <w:body>
     <w:p>
-      <w:r>
-        <w:drawing>
-          <wp:anchor distT="0" distB="0" distL="114300" distR="114300" simplePos="0" relativeHeight="251659264" behindDoc="0" locked="0" layoutInCell="1" allowOverlap="1" wp14:anchorId="22A1AB75">
-            <wp:simplePos x="0" y="0"/>
-            <wp:positionH relativeFrom="column">
-              <wp:posOffset>3939540</wp:posOffset>
-            </wp:positionH>
-            <wp:positionV relativeFrom="paragraph">
-              <wp:posOffset>0</wp:posOffset>
-            </wp:positionV>
-            <wp:extent cx="1181100" cy="1181100"/>
-            <wp:effectExtent l="0" t="0" r="0" b="0"/>
-            <wp:wrapTopAndBottom/>
-            <wp:docPr id="2" name="Imagen 2"/>
-            <wp:cNvGraphicFramePr>
-              <a:graphicFrameLocks xmlns:a="http://schemas.openxmlformats.org/drawingml/2006/main" noChangeAspect="1"/>
-            </wp:cNvGraphicFramePr>
-            <a:graphic xmlns:a="http://schemas.openxmlformats.org/drawingml/2006/main">
-              <a:graphicData uri="http://schemas.openxmlformats.org/drawingml/2006/picture">
-                <pic:pic xmlns:pic="http://schemas.openxmlformats.org/drawingml/2006/picture">
-                  <pic:nvPicPr>
-                    <pic:cNvPr id="1" name=""/>
-                    <pic:cNvPicPr/>
-                  </pic:nvPicPr>
-                  <pic:blipFill>
-                    <a:blip r:embed="rId4" cstate="print">
-                      <a:extLst>
-                        <a:ext uri="{28A0092B-C50C-407E-A947-70E740481C1C}">
-                          <a14:useLocalDpi xmlns:a14="http://schemas.microsoft.com/office/drawing/2010/main" val="0"/>
-                        </a:ext>
-                      </a:extLst>
-                    </a:blip>
-                    <a:stretch>
-                      <a:fillRect/>
-                    </a:stretch>
-                  </pic:blipFill>
-                  <pic:spPr>
-                    <a:xfrm>
-                      <a:off x="0" y="0"/>
-                      <a:ext cx="1181100" cy="1181100"/>
-                    </a:xfrm>
-                    <a:prstGeom prst="rect">
-                      <a:avLst/>
-                    </a:prstGeom>
-                  </pic:spPr>
-                </pic:pic>
-              </a:graphicData>
-            </a:graphic>
-            <wp14:sizeRelH relativeFrom="page">
-              <wp14:pctWidth>0</wp14:pctWidth>
-            </wp14:sizeRelH>
-            <wp14:sizeRelV relativeFrom="page">
-              <wp14:pctHeight>0</wp14:pctHeight>
-            </wp14:sizeRelV>
-          </wp:anchor>
-        </w:drawing>
-      </w:r>
-      <w:r>
-        <w:drawing>
-          <wp:anchor distT="0" distB="0" distL="114300" distR="114300" simplePos="0" relativeHeight="251658240" behindDoc="0" locked="0" layoutInCell="1" allowOverlap="1" wp14:anchorId="283F74F3">
-            <wp:simplePos x="0" y="0"/>
-            <wp:positionH relativeFrom="column">
-              <wp:posOffset>-394335</wp:posOffset>
-            </wp:positionH>
-            <wp:positionV relativeFrom="paragraph">
-              <wp:posOffset>95250</wp:posOffset>
-            </wp:positionV>
-            <wp:extent cx="3200400" cy="950119"/>
-            <wp:effectExtent l="0" t="0" r="0" b="2540"/>
-            <wp:wrapTopAndBottom/>
-            <wp:docPr id="1" name="Imagen 1"/>
-            <wp:cNvGraphicFramePr>
-              <a:graphicFrameLocks xmlns:a="http://schemas.openxmlformats.org/drawingml/2006/main" noChangeAspect="1"/>
-            </wp:cNvGraphicFramePr>
-            <a:graphic xmlns:a="http://schemas.openxmlformats.org/drawingml/2006/main">
-              <a:graphicData uri="http://schemas.openxmlformats.org/drawingml/2006/picture">
-                <pic:pic xmlns:pic="http://schemas.openxmlformats.org/drawingml/2006/picture">
-                  <pic:nvPicPr>
-                    <pic:cNvPr id="1" name=""/>
-                    <pic:cNvPicPr/>
-                  </pic:nvPicPr>
-                  <pic:blipFill>
-                    <a:blip r:embed="rId5">
-                      <a:extLst>
-                        <a:ext uri="{28A0092B-C50C-407E-A947-70E740481C1C}">
-                          <a14:useLocalDpi xmlns:a14="http://schemas.microsoft.com/office/drawing/2010/main" val="0"/>
-                        </a:ext>
-                      </a:extLst>
-                    </a:blip>
-                    <a:stretch>
-                      <a:fillRect/>
-                    </a:stretch>
-                  </pic:blipFill>
-                  <pic:spPr>
-                    <a:xfrm>
-                      <a:off x="0" y="0"/>
-                      <a:ext cx="3200400" cy="950119"/>
-                    </a:xfrm>
-                    <a:prstGeom prst="rect">
-                      <a:avLst/>
-                    </a:prstGeom>
-                  </pic:spPr>
-                </pic:pic>
-              </a:graphicData>
-            </a:graphic>
-            <wp14:sizeRelH relativeFrom="page">
-              <wp14:pctWidth>0</wp14:pctWidth>
-            </wp14:sizeRelH>
-            <wp14:sizeRelV relativeFrom="page">
-              <wp14:pctHeight>0</wp14:pctHeight>
-            </wp14:sizeRelV>
-          </wp:anchor>
-        </w:drawing>
-      </w:r>
-      <w:r>
-        <w:rPr>
-          <w:b/>
-        </w:rPr>
-        <w:t xml:space="preserve">Tema: </w:t>
-      </w:r>
-      <w:r>
-        <w:t>Estructuras de Datos vs Base de Datos no SQL</w:t>
-      </w:r>
-    </w:p>
-    <w:p>
-      <w:r>
-        <w:rPr>
-          <w:b/>
-        </w:rPr>
-        <w:t xml:space="preserve">Integrantes: </w:t>
-      </w:r>
-      <w:r>
-        <w:t>Anshelo Pullas</w:t>
-      </w:r>
-    </w:p>
-    <w:p>
-      <w:r>
-        <w:tab/>
-        <w:t xml:space="preserve">          David Ayala</w:t>
+      <w:pPr>
+        <w:jc w:val="center"/>
+        <w:rPr>
+          <w:rFonts w:ascii="Times New Roman" w:hAnsi="Times New Roman" w:cs="Times New Roman"/>
+          <w:sz w:val="48"/>
+          <w:szCs w:val="48"/>
+        </w:rPr>
+      </w:pPr>
+      <w:r>
+        <w:rPr>
+          <w:rFonts w:ascii="Times New Roman" w:hAnsi="Times New Roman" w:cs="Times New Roman"/>
+          <w:sz w:val="48"/>
+          <w:szCs w:val="48"/>
+        </w:rPr>
+        <w:t>Bases de Datos Relacionales</w:t>
+      </w:r>
+      <w:r>
+        <w:rPr>
+          <w:rFonts w:ascii="Times New Roman" w:hAnsi="Times New Roman" w:cs="Times New Roman"/>
+          <w:sz w:val="48"/>
+          <w:szCs w:val="48"/>
+        </w:rPr>
+        <w:t xml:space="preserve"> vs Base de Datos no Relacionales</w:t>
+      </w:r>
+    </w:p>
+    <w:p>
+      <w:pPr>
+        <w:jc w:val="center"/>
+        <w:rPr>
+          <w:rFonts w:ascii="Times New Roman" w:hAnsi="Times New Roman" w:cs="Times New Roman"/>
+        </w:rPr>
+      </w:pPr>
+      <w:r>
+        <w:rPr>
+          <w:rFonts w:ascii="Times New Roman" w:hAnsi="Times New Roman" w:cs="Times New Roman"/>
+        </w:rPr>
+        <w:t>Pullas</w:t>
+      </w:r>
+      <w:r>
+        <w:rPr>
+          <w:rFonts w:ascii="Times New Roman" w:hAnsi="Times New Roman" w:cs="Times New Roman"/>
+        </w:rPr>
+        <w:t>, Anshelo y Ayala, David</w:t>
+      </w:r>
+    </w:p>
+    <w:p>
+      <w:pPr>
+        <w:spacing w:line="240" w:lineRule="auto"/>
+        <w:jc w:val="center"/>
+        <w:rPr>
+          <w:rFonts w:ascii="Times New Roman" w:hAnsi="Times New Roman" w:cs="Times New Roman"/>
+          <w:sz w:val="18"/>
+          <w:szCs w:val="18"/>
+        </w:rPr>
+      </w:pPr>
+      <w:r>
+        <w:rPr>
+          <w:rFonts w:ascii="Times New Roman" w:hAnsi="Times New Roman" w:cs="Times New Roman"/>
+          <w:sz w:val="18"/>
+          <w:szCs w:val="18"/>
+        </w:rPr>
+        <w:t>aapullas@espe.edu.ec</w:t>
+      </w:r>
+    </w:p>
+    <w:p>
+      <w:pPr>
+        <w:spacing w:line="240" w:lineRule="auto"/>
+        <w:jc w:val="center"/>
+        <w:rPr>
+          <w:rFonts w:ascii="Times New Roman" w:hAnsi="Times New Roman" w:cs="Times New Roman"/>
+          <w:sz w:val="18"/>
+          <w:szCs w:val="18"/>
+        </w:rPr>
+      </w:pPr>
+      <w:r>
+        <w:rPr>
+          <w:rFonts w:ascii="Times New Roman" w:hAnsi="Times New Roman" w:cs="Times New Roman"/>
+          <w:sz w:val="18"/>
+          <w:szCs w:val="18"/>
+        </w:rPr>
+        <w:t>dsayala1@espe.edu.ec</w:t>
+      </w:r>
+    </w:p>
+    <w:p>
+      <w:pPr>
+        <w:spacing w:line="240" w:lineRule="auto"/>
+        <w:jc w:val="center"/>
+        <w:rPr>
+          <w:rFonts w:ascii="Times New Roman" w:hAnsi="Times New Roman" w:cs="Times New Roman"/>
+          <w:sz w:val="18"/>
+          <w:szCs w:val="18"/>
+        </w:rPr>
+      </w:pPr>
+    </w:p>
+    <w:p>
+      <w:pPr>
+        <w:rPr>
+          <w:rFonts w:ascii="Times New Roman" w:hAnsi="Times New Roman" w:cs="Times New Roman"/>
+          <w:sz w:val="18"/>
+          <w:szCs w:val="18"/>
+        </w:rPr>
+        <w:sectPr>
+          <w:pgSz w:w="12242" w:h="15842"/>
+          <w:pgMar w:top="1009" w:right="936" w:bottom="1009" w:left="936" w:header="709" w:footer="709" w:gutter="0"/>
+          <w:cols w:space="708"/>
+          <w:docGrid w:linePitch="360"/>
+        </w:sectPr>
+      </w:pPr>
+    </w:p>
+    <w:p>
+      <w:pPr>
+        <w:rPr>
+          <w:rFonts w:ascii="Times New Roman" w:hAnsi="Times New Roman" w:cs="Times New Roman"/>
+          <w:sz w:val="18"/>
+          <w:szCs w:val="18"/>
+        </w:rPr>
+      </w:pPr>
+      <w:r>
+        <w:rPr>
+          <w:rFonts w:ascii="Times New Roman" w:hAnsi="Times New Roman" w:cs="Times New Roman"/>
+          <w:sz w:val="18"/>
+          <w:szCs w:val="18"/>
+        </w:rPr>
+        <w:t xml:space="preserve">Resumen – Este documento presenta un análisis comparativo entre las bases de datos SQL y base de datos NoSQL, presentando una descripción </w:t>
+      </w:r>
+      <w:r>
+        <w:rPr>
+          <w:rFonts w:ascii="Times New Roman" w:hAnsi="Times New Roman" w:cs="Times New Roman"/>
+          <w:sz w:val="18"/>
+          <w:szCs w:val="18"/>
+        </w:rPr>
+        <w:t xml:space="preserve">y estructura </w:t>
+      </w:r>
+      <w:r>
+        <w:rPr>
+          <w:rFonts w:ascii="Times New Roman" w:hAnsi="Times New Roman" w:cs="Times New Roman"/>
+          <w:sz w:val="18"/>
+          <w:szCs w:val="18"/>
+        </w:rPr>
+        <w:t>de cada una de ellas, así como ventajas y desventajas de utilizarlas. El documento también incluye ejemplos de la vida real en donde se aplica tanto las bases de datos SQL, como también las NoSQL.</w:t>
+      </w:r>
+    </w:p>
+    <w:p>
+      <w:pPr>
+        <w:pStyle w:val="Prrafodelista"/>
+        <w:numPr>
+          <w:ilvl w:val="0"/>
+          <w:numId w:val="2"/>
+        </w:numPr>
+        <w:ind w:left="1418" w:hanging="338"/>
+        <w:jc w:val="center"/>
+        <w:rPr>
+          <w:rFonts w:ascii="Times New Roman" w:hAnsi="Times New Roman" w:cs="Times New Roman"/>
+          <w:sz w:val="20"/>
+          <w:szCs w:val="20"/>
+        </w:rPr>
+      </w:pPr>
+      <w:r>
+        <w:rPr>
+          <w:rFonts w:ascii="Times New Roman" w:hAnsi="Times New Roman" w:cs="Times New Roman"/>
+          <w:sz w:val="20"/>
+          <w:szCs w:val="20"/>
+        </w:rPr>
+        <w:t>INTRODUCCION</w:t>
+      </w:r>
+    </w:p>
+    <w:p>
+      <w:pPr>
+        <w:rPr>
+          <w:rFonts w:ascii="Times New Roman" w:hAnsi="Times New Roman" w:cs="Times New Roman"/>
+          <w:sz w:val="20"/>
+          <w:szCs w:val="20"/>
+        </w:rPr>
+      </w:pPr>
+      <w:r>
+        <w:rPr>
+          <w:rFonts w:ascii="Times New Roman" w:hAnsi="Times New Roman" w:cs="Times New Roman"/>
+          <w:sz w:val="20"/>
+          <w:szCs w:val="20"/>
+        </w:rPr>
+        <w:t>En la actualidad es común</w:t>
+      </w:r>
+      <w:r>
+        <w:rPr>
+          <w:rFonts w:ascii="Times New Roman" w:hAnsi="Times New Roman" w:cs="Times New Roman"/>
+          <w:sz w:val="20"/>
+          <w:szCs w:val="20"/>
+        </w:rPr>
+        <w:t xml:space="preserve"> entre desarrolladores de aplicaciones encontrarse en una situación de tener que elegir si se va a usar una base de datos relacional o no relacional. La mayoría no se lo piensa demasiado y opta por la opción que más conocen y con la que más cómodos trabajan. Tampoco es una decisión catastrófica; en realidad, ya sea la base de datos relacional o no, se </w:t>
+      </w:r>
+      <w:r>
+        <w:rPr>
+          <w:rFonts w:ascii="Times New Roman" w:hAnsi="Times New Roman" w:cs="Times New Roman"/>
+          <w:sz w:val="20"/>
+          <w:szCs w:val="20"/>
+        </w:rPr>
+        <w:t>puede construir cualquier cosa.</w:t>
+      </w:r>
+    </w:p>
+    <w:p>
+      <w:pPr>
+        <w:rPr>
+          <w:rFonts w:ascii="Times New Roman" w:hAnsi="Times New Roman" w:cs="Times New Roman"/>
+          <w:sz w:val="20"/>
+          <w:szCs w:val="20"/>
+        </w:rPr>
+      </w:pPr>
+      <w:r>
+        <w:rPr>
+          <w:rFonts w:ascii="Times New Roman" w:hAnsi="Times New Roman" w:cs="Times New Roman"/>
+          <w:sz w:val="20"/>
+          <w:szCs w:val="20"/>
+        </w:rPr>
+        <w:t>Con esto</w:t>
+      </w:r>
+      <w:r>
+        <w:rPr>
+          <w:rFonts w:ascii="Times New Roman" w:hAnsi="Times New Roman" w:cs="Times New Roman"/>
+          <w:sz w:val="20"/>
+          <w:szCs w:val="20"/>
+        </w:rPr>
+        <w:t xml:space="preserve">, entonces, ¿por  qué es importante saber en qué se diferencian y cuál deberíamos usar en </w:t>
       </w:r>
       <w:bookmarkStart w:id="0" w:name="_GoBack"/>
       <w:bookmarkEnd w:id="0"/>
+      <w:r>
+        <w:rPr>
+          <w:rFonts w:ascii="Times New Roman" w:hAnsi="Times New Roman" w:cs="Times New Roman"/>
+          <w:sz w:val="20"/>
+          <w:szCs w:val="20"/>
+        </w:rPr>
+        <w:t>cada caso? Pues porque un buen diseño de base de datos con la tecnología apropiada indudablemente aporta calidad al proyecto. Dependiendo de la naturaleza de la aplicación, interesa que la base de datos tenga unas características u otras.</w:t>
+      </w:r>
     </w:p>
     <w:p>
       <w:pPr>
         <w:jc w:val="center"/>
         <w:rPr>
+          <w:rFonts w:ascii="Times New Roman" w:hAnsi="Times New Roman" w:cs="Times New Roman"/>
+          <w:sz w:val="18"/>
+          <w:szCs w:val="18"/>
+        </w:rPr>
+      </w:pPr>
+    </w:p>
+    <w:p>
+      <w:pPr>
+        <w:jc w:val="center"/>
+        <w:rPr>
           <w:b/>
         </w:rPr>
       </w:pPr>
     </w:p>
     <w:sectPr>
-      <w:pgSz w:w="11906" w:h="16838"/>
-      <w:pgMar w:top="1417" w:right="1701" w:bottom="1417" w:left="1701" w:header="708" w:footer="708" w:gutter="0"/>
-      <w:cols w:space="708"/>
+      <w:type w:val="continuous"/>
+      <w:pgSz w:w="12242" w:h="15842"/>
+      <w:pgMar w:top="1009" w:right="936" w:bottom="1009" w:left="936" w:header="709" w:footer="709" w:gutter="0"/>
+      <w:cols w:num="2" w:space="708"/>
       <w:docGrid w:linePitch="360"/>
     </w:sectPr>
   </w:body>
 </w:document>
+</file>
+
+<file path=word/endnotes.xml><?xml version="1.0" encoding="utf-8"?>
+<w:endnotes xmlns:wpc="http://schemas.microsoft.com/office/word/2010/wordprocessingCanvas" xmlns:cx="http://schemas.microsoft.com/office/drawing/2014/chartex" xmlns:cx1="http://schemas.microsoft.com/office/drawing/2015/9/8/chartex" xmlns:cx2="http://schemas.microsoft.com/office/drawing/2015/10/21/chartex" xmlns:cx3="http://schemas.microsoft.com/office/drawing/2016/5/9/chartex" xmlns:cx4="http://schemas.microsoft.com/office/drawing/2016/5/10/chartex" xmlns:cx5="http://schemas.microsoft.com/office/drawing/2016/5/11/chartex" xmlns:cx6="http://schemas.microsoft.com/office/drawing/2016/5/12/chartex" xmlns:cx7="http://schemas.microsoft.com/office/drawing/2016/5/13/chartex" xmlns:cx8="http://schemas.microsoft.com/office/drawing/2016/5/14/chartex" xmlns:mc="http://schemas.openxmlformats.org/markup-compatibility/2006" xmlns:aink="http://schemas.microsoft.com/office/drawing/2016/ink" xmlns:am3d="http://schemas.microsoft.com/office/drawing/2017/model3d" xmlns:o="urn:schemas-microsoft-com:office:office" xmlns:r="http://schemas.openxmlformats.org/officeDocument/2006/relationships" xmlns:m="http://schemas.openxmlformats.org/officeDocument/2006/math" xmlns:v="urn:schemas-microsoft-com:vml" xmlns:wp14="http://schemas.microsoft.com/office/word/2010/wordprocessingDrawing" xmlns:wp="http://schemas.openxmlformats.org/drawingml/2006/wordprocessingDrawing" xmlns:w10="urn:schemas-microsoft-com:office:word" xmlns:w="http://schemas.openxmlformats.org/wordprocessingml/2006/main" xmlns:w14="http://schemas.microsoft.com/office/word/2010/wordml" xmlns:w15="http://schemas.microsoft.com/office/word/2012/wordml" xmlns:w16cid="http://schemas.microsoft.com/office/word/2016/wordml/cid" xmlns:w16se="http://schemas.microsoft.com/office/word/2015/wordml/symex" xmlns:wpg="http://schemas.microsoft.com/office/word/2010/wordprocessingGroup" xmlns:wpi="http://schemas.microsoft.com/office/word/2010/wordprocessingInk" xmlns:wne="http://schemas.microsoft.com/office/word/2006/wordml" xmlns:wps="http://schemas.microsoft.com/office/word/2010/wordprocessingShape" mc:Ignorable="w14 w15 w16se w16cid wp14">
+  <w:endnote w:type="separator" w:id="-1">
+    <w:p>
+      <w:pPr>
+        <w:spacing w:after="0" w:line="240" w:lineRule="auto"/>
+      </w:pPr>
+      <w:r>
+        <w:separator/>
+      </w:r>
+    </w:p>
+  </w:endnote>
+  <w:endnote w:type="continuationSeparator" w:id="0">
+    <w:p>
+      <w:pPr>
+        <w:spacing w:after="0" w:line="240" w:lineRule="auto"/>
+      </w:pPr>
+      <w:r>
+        <w:continuationSeparator/>
+      </w:r>
+    </w:p>
+  </w:endnote>
+</w:endnotes>
+</file>
+
+<file path=word/footnotes.xml><?xml version="1.0" encoding="utf-8"?>
+<w:footnotes xmlns:wpc="http://schemas.microsoft.com/office/word/2010/wordprocessingCanvas" xmlns:cx="http://schemas.microsoft.com/office/drawing/2014/chartex" xmlns:cx1="http://schemas.microsoft.com/office/drawing/2015/9/8/chartex" xmlns:cx2="http://schemas.microsoft.com/office/drawing/2015/10/21/chartex" xmlns:cx3="http://schemas.microsoft.com/office/drawing/2016/5/9/chartex" xmlns:cx4="http://schemas.microsoft.com/office/drawing/2016/5/10/chartex" xmlns:cx5="http://schemas.microsoft.com/office/drawing/2016/5/11/chartex" xmlns:cx6="http://schemas.microsoft.com/office/drawing/2016/5/12/chartex" xmlns:cx7="http://schemas.microsoft.com/office/drawing/2016/5/13/chartex" xmlns:cx8="http://schemas.microsoft.com/office/drawing/2016/5/14/chartex" xmlns:mc="http://schemas.openxmlformats.org/markup-compatibility/2006" xmlns:aink="http://schemas.microsoft.com/office/drawing/2016/ink" xmlns:am3d="http://schemas.microsoft.com/office/drawing/2017/model3d" xmlns:o="urn:schemas-microsoft-com:office:office" xmlns:r="http://schemas.openxmlformats.org/officeDocument/2006/relationships" xmlns:m="http://schemas.openxmlformats.org/officeDocument/2006/math" xmlns:v="urn:schemas-microsoft-com:vml" xmlns:wp14="http://schemas.microsoft.com/office/word/2010/wordprocessingDrawing" xmlns:wp="http://schemas.openxmlformats.org/drawingml/2006/wordprocessingDrawing" xmlns:w10="urn:schemas-microsoft-com:office:word" xmlns:w="http://schemas.openxmlformats.org/wordprocessingml/2006/main" xmlns:w14="http://schemas.microsoft.com/office/word/2010/wordml" xmlns:w15="http://schemas.microsoft.com/office/word/2012/wordml" xmlns:w16cid="http://schemas.microsoft.com/office/word/2016/wordml/cid" xmlns:w16se="http://schemas.microsoft.com/office/word/2015/wordml/symex" xmlns:wpg="http://schemas.microsoft.com/office/word/2010/wordprocessingGroup" xmlns:wpi="http://schemas.microsoft.com/office/word/2010/wordprocessingInk" xmlns:wne="http://schemas.microsoft.com/office/word/2006/wordml" xmlns:wps="http://schemas.microsoft.com/office/word/2010/wordprocessingShape" mc:Ignorable="w14 w15 w16se w16cid wp14">
+  <w:footnote w:type="separator" w:id="-1">
+    <w:p>
+      <w:pPr>
+        <w:spacing w:after="0" w:line="240" w:lineRule="auto"/>
+      </w:pPr>
+      <w:r>
+        <w:separator/>
+      </w:r>
+    </w:p>
+  </w:footnote>
+  <w:footnote w:type="continuationSeparator" w:id="0">
+    <w:p>
+      <w:pPr>
+        <w:spacing w:after="0" w:line="240" w:lineRule="auto"/>
+      </w:pPr>
+      <w:r>
+        <w:continuationSeparator/>
+      </w:r>
+    </w:p>
+  </w:footnote>
+</w:footnotes>
+</file>
+
+<file path=word/numbering.xml><?xml version="1.0" encoding="utf-8"?>
+<w:numbering xmlns:wpc="http://schemas.microsoft.com/office/word/2010/wordprocessingCanvas" xmlns:cx="http://schemas.microsoft.com/office/drawing/2014/chartex" xmlns:cx1="http://schemas.microsoft.com/office/drawing/2015/9/8/chartex" xmlns:cx2="http://schemas.microsoft.com/office/drawing/2015/10/21/chartex" xmlns:cx3="http://schemas.microsoft.com/office/drawing/2016/5/9/chartex" xmlns:cx4="http://schemas.microsoft.com/office/drawing/2016/5/10/chartex" xmlns:cx5="http://schemas.microsoft.com/office/drawing/2016/5/11/chartex" xmlns:cx6="http://schemas.microsoft.com/office/drawing/2016/5/12/chartex" xmlns:cx7="http://schemas.microsoft.com/office/drawing/2016/5/13/chartex" xmlns:cx8="http://schemas.microsoft.com/office/drawing/2016/5/14/chartex" xmlns:mc="http://schemas.openxmlformats.org/markup-compatibility/2006" xmlns:aink="http://schemas.microsoft.com/office/drawing/2016/ink" xmlns:am3d="http://schemas.microsoft.com/office/drawing/2017/model3d" xmlns:o="urn:schemas-microsoft-com:office:office" xmlns:r="http://schemas.openxmlformats.org/officeDocument/2006/relationships" xmlns:m="http://schemas.openxmlformats.org/officeDocument/2006/math" xmlns:v="urn:schemas-microsoft-com:vml" xmlns:wp14="http://schemas.microsoft.com/office/word/2010/wordprocessingDrawing" xmlns:wp="http://schemas.openxmlformats.org/drawingml/2006/wordprocessingDrawing" xmlns:w10="urn:schemas-microsoft-com:office:word" xmlns:w="http://schemas.openxmlformats.org/wordprocessingml/2006/main" xmlns:w14="http://schemas.microsoft.com/office/word/2010/wordml" xmlns:w15="http://schemas.microsoft.com/office/word/2012/wordml" xmlns:w16cid="http://schemas.microsoft.com/office/word/2016/wordml/cid" xmlns:w16se="http://schemas.microsoft.com/office/word/2015/wordml/symex" xmlns:wpg="http://schemas.microsoft.com/office/word/2010/wordprocessingGroup" xmlns:wpi="http://schemas.microsoft.com/office/word/2010/wordprocessingInk" xmlns:wne="http://schemas.microsoft.com/office/word/2006/wordml" xmlns:wps="http://schemas.microsoft.com/office/word/2010/wordprocessingShape" mc:Ignorable="w14 w15 w16se w16cid wp14">
+  <w:abstractNum w:abstractNumId="0" w15:restartNumberingAfterBreak="0">
+    <w:nsid w:val="358276EA"/>
+    <w:multiLevelType w:val="hybridMultilevel"/>
+    <w:tmpl w:val="48B82A9E"/>
+    <w:lvl w:ilvl="0" w:tplc="144ADD6E">
+      <w:start w:val="1"/>
+      <w:numFmt w:val="upperRoman"/>
+      <w:lvlText w:val="%1."/>
+      <w:lvlJc w:val="left"/>
+      <w:pPr>
+        <w:ind w:left="1800" w:hanging="720"/>
+      </w:pPr>
+      <w:rPr>
+        <w:rFonts w:hint="default"/>
+      </w:rPr>
+    </w:lvl>
+    <w:lvl w:ilvl="1" w:tplc="300A0019" w:tentative="1">
+      <w:start w:val="1"/>
+      <w:numFmt w:val="lowerLetter"/>
+      <w:lvlText w:val="%2."/>
+      <w:lvlJc w:val="left"/>
+      <w:pPr>
+        <w:ind w:left="2160" w:hanging="360"/>
+      </w:pPr>
+    </w:lvl>
+    <w:lvl w:ilvl="2" w:tplc="300A001B" w:tentative="1">
+      <w:start w:val="1"/>
+      <w:numFmt w:val="lowerRoman"/>
+      <w:lvlText w:val="%3."/>
+      <w:lvlJc w:val="right"/>
+      <w:pPr>
+        <w:ind w:left="2880" w:hanging="180"/>
+      </w:pPr>
+    </w:lvl>
+    <w:lvl w:ilvl="3" w:tplc="300A000F" w:tentative="1">
+      <w:start w:val="1"/>
+      <w:numFmt w:val="decimal"/>
+      <w:lvlText w:val="%4."/>
+      <w:lvlJc w:val="left"/>
+      <w:pPr>
+        <w:ind w:left="3600" w:hanging="360"/>
+      </w:pPr>
+    </w:lvl>
+    <w:lvl w:ilvl="4" w:tplc="300A0019" w:tentative="1">
+      <w:start w:val="1"/>
+      <w:numFmt w:val="lowerLetter"/>
+      <w:lvlText w:val="%5."/>
+      <w:lvlJc w:val="left"/>
+      <w:pPr>
+        <w:ind w:left="4320" w:hanging="360"/>
+      </w:pPr>
+    </w:lvl>
+    <w:lvl w:ilvl="5" w:tplc="300A001B" w:tentative="1">
+      <w:start w:val="1"/>
+      <w:numFmt w:val="lowerRoman"/>
+      <w:lvlText w:val="%6."/>
+      <w:lvlJc w:val="right"/>
+      <w:pPr>
+        <w:ind w:left="5040" w:hanging="180"/>
+      </w:pPr>
+    </w:lvl>
+    <w:lvl w:ilvl="6" w:tplc="300A000F" w:tentative="1">
+      <w:start w:val="1"/>
+      <w:numFmt w:val="decimal"/>
+      <w:lvlText w:val="%7."/>
+      <w:lvlJc w:val="left"/>
+      <w:pPr>
+        <w:ind w:left="5760" w:hanging="360"/>
+      </w:pPr>
+    </w:lvl>
+    <w:lvl w:ilvl="7" w:tplc="300A0019" w:tentative="1">
+      <w:start w:val="1"/>
+      <w:numFmt w:val="lowerLetter"/>
+      <w:lvlText w:val="%8."/>
+      <w:lvlJc w:val="left"/>
+      <w:pPr>
+        <w:ind w:left="6480" w:hanging="360"/>
+      </w:pPr>
+    </w:lvl>
+    <w:lvl w:ilvl="8" w:tplc="300A001B" w:tentative="1">
+      <w:start w:val="1"/>
+      <w:numFmt w:val="lowerRoman"/>
+      <w:lvlText w:val="%9."/>
+      <w:lvlJc w:val="right"/>
+      <w:pPr>
+        <w:ind w:left="7200" w:hanging="180"/>
+      </w:pPr>
+    </w:lvl>
+  </w:abstractNum>
+  <w:abstractNum w:abstractNumId="1" w15:restartNumberingAfterBreak="0">
+    <w:nsid w:val="4DCE162A"/>
+    <w:multiLevelType w:val="hybridMultilevel"/>
+    <w:tmpl w:val="CF6CE654"/>
+    <w:lvl w:ilvl="0" w:tplc="706436AC">
+      <w:start w:val="1"/>
+      <w:numFmt w:val="upperRoman"/>
+      <w:lvlText w:val="%1."/>
+      <w:lvlJc w:val="left"/>
+      <w:pPr>
+        <w:ind w:left="1080" w:hanging="720"/>
+      </w:pPr>
+      <w:rPr>
+        <w:rFonts w:hint="default"/>
+      </w:rPr>
+    </w:lvl>
+    <w:lvl w:ilvl="1" w:tplc="300A0019" w:tentative="1">
+      <w:start w:val="1"/>
+      <w:numFmt w:val="lowerLetter"/>
+      <w:lvlText w:val="%2."/>
+      <w:lvlJc w:val="left"/>
+      <w:pPr>
+        <w:ind w:left="1440" w:hanging="360"/>
+      </w:pPr>
+    </w:lvl>
+    <w:lvl w:ilvl="2" w:tplc="300A001B" w:tentative="1">
+      <w:start w:val="1"/>
+      <w:numFmt w:val="lowerRoman"/>
+      <w:lvlText w:val="%3."/>
+      <w:lvlJc w:val="right"/>
+      <w:pPr>
+        <w:ind w:left="2160" w:hanging="180"/>
+      </w:pPr>
+    </w:lvl>
+    <w:lvl w:ilvl="3" w:tplc="300A000F" w:tentative="1">
+      <w:start w:val="1"/>
+      <w:numFmt w:val="decimal"/>
+      <w:lvlText w:val="%4."/>
+      <w:lvlJc w:val="left"/>
+      <w:pPr>
+        <w:ind w:left="2880" w:hanging="360"/>
+      </w:pPr>
+    </w:lvl>
+    <w:lvl w:ilvl="4" w:tplc="300A0019" w:tentative="1">
+      <w:start w:val="1"/>
+      <w:numFmt w:val="lowerLetter"/>
+      <w:lvlText w:val="%5."/>
+      <w:lvlJc w:val="left"/>
+      <w:pPr>
+        <w:ind w:left="3600" w:hanging="360"/>
+      </w:pPr>
+    </w:lvl>
+    <w:lvl w:ilvl="5" w:tplc="300A001B" w:tentative="1">
+      <w:start w:val="1"/>
+      <w:numFmt w:val="lowerRoman"/>
+      <w:lvlText w:val="%6."/>
+      <w:lvlJc w:val="right"/>
+      <w:pPr>
+        <w:ind w:left="4320" w:hanging="180"/>
+      </w:pPr>
+    </w:lvl>
+    <w:lvl w:ilvl="6" w:tplc="300A000F" w:tentative="1">
+      <w:start w:val="1"/>
+      <w:numFmt w:val="decimal"/>
+      <w:lvlText w:val="%7."/>
+      <w:lvlJc w:val="left"/>
+      <w:pPr>
+        <w:ind w:left="5040" w:hanging="360"/>
+      </w:pPr>
+    </w:lvl>
+    <w:lvl w:ilvl="7" w:tplc="300A0019" w:tentative="1">
+      <w:start w:val="1"/>
+      <w:numFmt w:val="lowerLetter"/>
+      <w:lvlText w:val="%8."/>
+      <w:lvlJc w:val="left"/>
+      <w:pPr>
+        <w:ind w:left="5760" w:hanging="360"/>
+      </w:pPr>
+    </w:lvl>
+    <w:lvl w:ilvl="8" w:tplc="300A001B" w:tentative="1">
+      <w:start w:val="1"/>
+      <w:numFmt w:val="lowerRoman"/>
+      <w:lvlText w:val="%9."/>
+      <w:lvlJc w:val="right"/>
+      <w:pPr>
+        <w:ind w:left="6480" w:hanging="180"/>
+      </w:pPr>
+    </w:lvl>
+  </w:abstractNum>
+  <w:num w:numId="1">
+    <w:abstractNumId w:val="1"/>
+  </w:num>
+  <w:num w:numId="2">
+    <w:abstractNumId w:val="0"/>
+  </w:num>
+</w:numbering>
 </file>
 
 <file path=word/styles.xml><?xml version="1.0" encoding="utf-8"?>
@@ -589,6 +930,84 @@
     <w:semiHidden/>
     <w:unhideWhenUsed/>
   </w:style>
+  <w:style w:type="paragraph" w:styleId="Encabezado">
+    <w:name w:val="header"/>
+    <w:basedOn w:val="Normal"/>
+    <w:link w:val="EncabezadoCar"/>
+    <w:uiPriority w:val="99"/>
+    <w:unhideWhenUsed/>
+    <w:rsid w:val="00A01029"/>
+    <w:pPr>
+      <w:tabs>
+        <w:tab w:val="center" w:pos="4252"/>
+        <w:tab w:val="right" w:pos="8504"/>
+      </w:tabs>
+      <w:spacing w:after="0" w:line="240" w:lineRule="auto"/>
+    </w:pPr>
+  </w:style>
+  <w:style w:type="character" w:customStyle="1" w:styleId="EncabezadoCar">
+    <w:name w:val="Encabezado Car"/>
+    <w:basedOn w:val="Fuentedeprrafopredeter"/>
+    <w:link w:val="Encabezado"/>
+    <w:uiPriority w:val="99"/>
+    <w:rsid w:val="00A01029"/>
+  </w:style>
+  <w:style w:type="paragraph" w:styleId="Piedepgina">
+    <w:name w:val="footer"/>
+    <w:basedOn w:val="Normal"/>
+    <w:link w:val="PiedepginaCar"/>
+    <w:uiPriority w:val="99"/>
+    <w:unhideWhenUsed/>
+    <w:rsid w:val="00A01029"/>
+    <w:pPr>
+      <w:tabs>
+        <w:tab w:val="center" w:pos="4252"/>
+        <w:tab w:val="right" w:pos="8504"/>
+      </w:tabs>
+      <w:spacing w:after="0" w:line="240" w:lineRule="auto"/>
+    </w:pPr>
+  </w:style>
+  <w:style w:type="character" w:customStyle="1" w:styleId="PiedepginaCar">
+    <w:name w:val="Pie de página Car"/>
+    <w:basedOn w:val="Fuentedeprrafopredeter"/>
+    <w:link w:val="Piedepgina"/>
+    <w:uiPriority w:val="99"/>
+    <w:rsid w:val="00A01029"/>
+  </w:style>
+  <w:style w:type="character" w:styleId="Hipervnculo">
+    <w:name w:val="Hyperlink"/>
+    <w:basedOn w:val="Fuentedeprrafopredeter"/>
+    <w:uiPriority w:val="99"/>
+    <w:unhideWhenUsed/>
+    <w:rsid w:val="00950640"/>
+    <w:rPr>
+      <w:color w:val="0563C1" w:themeColor="hyperlink"/>
+      <w:u w:val="single"/>
+    </w:rPr>
+  </w:style>
+  <w:style w:type="character" w:styleId="Mencinsinresolver">
+    <w:name w:val="Unresolved Mention"/>
+    <w:basedOn w:val="Fuentedeprrafopredeter"/>
+    <w:uiPriority w:val="99"/>
+    <w:semiHidden/>
+    <w:unhideWhenUsed/>
+    <w:rsid w:val="00950640"/>
+    <w:rPr>
+      <w:color w:val="808080"/>
+      <w:shd w:val="clear" w:color="auto" w:fill="E6E6E6"/>
+    </w:rPr>
+  </w:style>
+  <w:style w:type="paragraph" w:styleId="Prrafodelista">
+    <w:name w:val="List Paragraph"/>
+    <w:basedOn w:val="Normal"/>
+    <w:uiPriority w:val="34"/>
+    <w:qFormat/>
+    <w:rsid w:val="00C128FD"/>
+    <w:pPr>
+      <w:ind w:left="720"/>
+      <w:contextualSpacing/>
+    </w:pPr>
+  </w:style>
 </w:styles>
 </file>
 

</xml_diff>

<commit_message>
Un poco de historia
</commit_message>
<xml_diff>
--- a/PAPER.docx
+++ b/PAPER.docx
@@ -114,6 +114,7 @@
     </w:p>
     <w:p>
       <w:pPr>
+        <w:jc w:val="both"/>
         <w:rPr>
           <w:rFonts w:ascii="Times New Roman" w:hAnsi="Times New Roman" w:cs="Times New Roman"/>
           <w:sz w:val="18"/>
@@ -171,6 +172,7 @@
     </w:p>
     <w:p>
       <w:pPr>
+        <w:jc w:val="both"/>
         <w:rPr>
           <w:rFonts w:ascii="Times New Roman" w:hAnsi="Times New Roman" w:cs="Times New Roman"/>
           <w:sz w:val="20"/>
@@ -204,6 +206,7 @@
     </w:p>
     <w:p>
       <w:pPr>
+        <w:jc w:val="both"/>
         <w:rPr>
           <w:rFonts w:ascii="Times New Roman" w:hAnsi="Times New Roman" w:cs="Times New Roman"/>
           <w:sz w:val="20"/>
@@ -224,18 +227,103 @@
           <w:sz w:val="20"/>
           <w:szCs w:val="20"/>
         </w:rPr>
-        <w:t xml:space="preserve">, entonces, ¿por  qué es importante saber en qué se diferencian y cuál deberíamos usar en </w:t>
-      </w:r>
+        <w:t xml:space="preserve">, entonces, </w:t>
+      </w:r>
+      <w:r>
+        <w:rPr>
+          <w:rFonts w:ascii="Times New Roman" w:hAnsi="Times New Roman" w:cs="Times New Roman"/>
+          <w:sz w:val="20"/>
+          <w:szCs w:val="20"/>
+        </w:rPr>
+        <w:t>surgen preguntas ¿cuáles son sus diferencias, importancia y cuando debemos utilizar cada una de ellas</w:t>
+      </w:r>
+      <w:proofErr w:type="gramStart"/>
+      <w:r>
+        <w:rPr>
+          <w:rFonts w:ascii="Times New Roman" w:hAnsi="Times New Roman" w:cs="Times New Roman"/>
+          <w:sz w:val="20"/>
+          <w:szCs w:val="20"/>
+        </w:rPr>
+        <w:t>? .</w:t>
+      </w:r>
+      <w:proofErr w:type="gramEnd"/>
+      <w:r>
+        <w:rPr>
+          <w:rFonts w:ascii="Times New Roman" w:hAnsi="Times New Roman" w:cs="Times New Roman"/>
+          <w:sz w:val="20"/>
+          <w:szCs w:val="20"/>
+        </w:rPr>
+        <w:t xml:space="preserve"> Ya que lograr un buen diseño de la base de datos junto a la tecnología adecuada realiza un gran aporte de calidad al proyecto en la cual está siendo aplicada. Esto dependiendo </w:t>
+      </w:r>
+      <w:r>
+        <w:rPr>
+          <w:rFonts w:ascii="Times New Roman" w:hAnsi="Times New Roman" w:cs="Times New Roman"/>
+          <w:sz w:val="20"/>
+          <w:szCs w:val="20"/>
+        </w:rPr>
+        <w:t xml:space="preserve">de las características </w:t>
+      </w:r>
+      <w:r>
+        <w:rPr>
+          <w:rFonts w:ascii="Times New Roman" w:hAnsi="Times New Roman" w:cs="Times New Roman"/>
+          <w:sz w:val="20"/>
+          <w:szCs w:val="20"/>
+        </w:rPr>
+        <w:t>que se desea que posea la base de datos y su naturaleza.</w:t>
+      </w:r>
+    </w:p>
+    <w:p>
+      <w:pPr>
+        <w:pStyle w:val="Prrafodelista"/>
+        <w:numPr>
+          <w:ilvl w:val="0"/>
+          <w:numId w:val="2"/>
+        </w:numPr>
+        <w:jc w:val="both"/>
+        <w:rPr>
+          <w:rFonts w:ascii="Times New Roman" w:hAnsi="Times New Roman" w:cs="Times New Roman"/>
+          <w:sz w:val="20"/>
+          <w:szCs w:val="20"/>
+        </w:rPr>
+      </w:pPr>
+      <w:r>
+        <w:rPr>
+          <w:rFonts w:ascii="Times New Roman" w:hAnsi="Times New Roman" w:cs="Times New Roman"/>
+          <w:sz w:val="20"/>
+          <w:szCs w:val="20"/>
+        </w:rPr>
+        <w:t>UN POCO DE HISTORIA</w:t>
+      </w:r>
+    </w:p>
+    <w:p>
+      <w:pPr>
+        <w:jc w:val="both"/>
+        <w:rPr>
+          <w:rFonts w:ascii="Times New Roman" w:hAnsi="Times New Roman" w:cs="Times New Roman"/>
+          <w:sz w:val="20"/>
+          <w:szCs w:val="20"/>
+        </w:rPr>
+      </w:pPr>
+      <w:r>
+        <w:rPr>
+          <w:rFonts w:ascii="Times New Roman" w:hAnsi="Times New Roman" w:cs="Times New Roman"/>
+          <w:sz w:val="20"/>
+          <w:szCs w:val="20"/>
+        </w:rPr>
+        <w:t>Las bases de datos relacionales o de lenguaje de consulta SQL se empezaron a usar en los años 80 y a día de hoy siguen siendo la opción más popular. En cambio, las bases de datos no relacionales o de lenguaje de consulta NoSQL solo están empezando a ser más populares en los últimos años. Entre 2012 y 2015, hubo un crecimiento importante en el uso de este tipo de bases de datos. Y aunque desde 2016 su racha se ha quedado un poco estancada, siguen siendo también muy populares.</w:t>
+      </w:r>
+    </w:p>
+    <w:p>
+      <w:pPr>
+        <w:jc w:val="both"/>
+        <w:rPr>
+          <w:rFonts w:ascii="Times New Roman" w:hAnsi="Times New Roman" w:cs="Times New Roman"/>
+          <w:sz w:val="20"/>
+          <w:szCs w:val="20"/>
+        </w:rPr>
+      </w:pPr>
       <w:bookmarkStart w:id="0" w:name="_GoBack"/>
       <w:bookmarkEnd w:id="0"/>
-      <w:r>
-        <w:rPr>
-          <w:rFonts w:ascii="Times New Roman" w:hAnsi="Times New Roman" w:cs="Times New Roman"/>
-          <w:sz w:val="20"/>
-          <w:szCs w:val="20"/>
-        </w:rPr>
-        <w:t>cada caso? Pues porque un buen diseño de base de datos con la tecnología apropiada indudablemente aporta calidad al proyecto. Dependiendo de la naturaleza de la aplicación, interesa que la base de datos tenga unas características u otras.</w:t>
-      </w:r>
     </w:p>
     <w:p>
       <w:pPr>

</xml_diff>